<commit_message>
Rewrite voiceoff for tuto
</commit_message>
<xml_diff>
--- a/Tutorial Voice off.docx
+++ b/Tutorial Voice off.docx
@@ -105,92 +105,101 @@
         <w:t xml:space="preserve"> the end of my experiments.</w:t>
       </w:r>
       <w:r>
-        <w:t xml:space="preserve"> You’ll have various puzzles to solves in X </w:t>
+        <w:t xml:space="preserve"> You’ll have various puzzles to solves in X main rooms. To finish a room and get to the next one, you will need to find the right key to unlock the door. The doors from one level to the other all have the same appearance and it holds for the key to open it as well. You can see on your right this is the key to unlock the door to get to the next level. Just take it and insert in into the door lock. </w:t>
+      </w:r>
+      <w:r>
+        <w:t>Oh,</w:t>
+      </w:r>
+      <w:r>
+        <w:t xml:space="preserve"> and by the way if you don’t believe me, you can still </w:t>
+      </w:r>
+      <w:r>
+        <w:t xml:space="preserve">try to open the door without the key but spoiler alert, it won’t work… </w:t>
+      </w:r>
+      <w:r>
+        <w:rPr>
+          <w:i/>
+        </w:rPr>
+        <w:t>(if the player really tries, say: you really tried it….)</w:t>
+      </w:r>
+    </w:p>
+    <w:p>
+      <w:r>
+        <w:rPr>
+          <w:i/>
+        </w:rPr>
+        <w:t>Once player has opened door with the key</w:t>
+      </w:r>
+    </w:p>
+    <w:p>
+      <w:r>
+        <w:t>-</w:t>
+      </w:r>
+      <w:r>
+        <w:t xml:space="preserve">Okay so now all the levels won’t be that easy, otherwise my experiments wouldn’t really be useful. In each room you should take some time to find clues so as an example, try to find the key in the room. To open the furniture, you don’t need to grab them. You just need to slide you hand in the handle and pull it </w:t>
+      </w:r>
+      <w:r>
+        <w:rPr>
+          <w:i/>
+        </w:rPr>
+        <w:t>(each time the player opens the wrong cabinet, say something)</w:t>
+      </w:r>
+      <w:r>
+        <w:t>.</w:t>
+      </w:r>
+    </w:p>
+    <w:p>
+      <w:r>
+        <w:rPr>
+          <w:i/>
+        </w:rPr>
+        <w:t>Player finds the key</w:t>
+      </w:r>
+    </w:p>
+    <w:p>
+      <w:r>
+        <w:t>-There we go you found it. Even a baby would’ve made it faster.</w:t>
+      </w:r>
+    </w:p>
+    <w:p>
+      <w:r>
+        <w:rPr>
+          <w:i/>
+        </w:rPr>
+        <w:t>Opens door to next room</w:t>
+      </w:r>
+    </w:p>
+    <w:p>
+      <w:pPr>
+        <w:rPr>
+          <w:i/>
+        </w:rPr>
+      </w:pPr>
+      <w:r>
+        <w:t>-You will sometimes avec codes to enter. Look around to find this one and get the key</w:t>
+      </w:r>
+      <w:r>
+        <w:t xml:space="preserve"> </w:t>
+      </w:r>
+      <w:r>
+        <w:rPr>
+          <w:i/>
+        </w:rPr>
+        <w:t>(if player takes too much time say to look at th</w:t>
+      </w:r>
+      <w:r>
+        <w:rPr>
+          <w:i/>
+        </w:rPr>
+        <w:t>e door</w:t>
       </w:r>
       <w:bookmarkStart w:id="0" w:name="_GoBack"/>
       <w:bookmarkEnd w:id="0"/>
       <w:r>
-        <w:t xml:space="preserve">main rooms. To finish a room and get to the next one, you will need to find the right key to unlock the door. The doors from one level to the other all have the same appearance and it holds for the key to open it as well. You can see on your right this is the key to unlock the door to get to the next level. Just take it and insert in into the door lock. </w:t>
-      </w:r>
-      <w:r>
-        <w:t>Oh,</w:t>
-      </w:r>
-      <w:r>
-        <w:t xml:space="preserve"> and by the way if you don’t believe me, you can still </w:t>
-      </w:r>
-      <w:r>
-        <w:t xml:space="preserve">try to open the door without the key but spoiler alert, it won’t work… </w:t>
-      </w:r>
-      <w:r>
-        <w:rPr>
-          <w:i/>
-        </w:rPr>
-        <w:t>(if the player really tries, say: you really tried it….)</w:t>
-      </w:r>
-    </w:p>
-    <w:p>
-      <w:r>
-        <w:rPr>
-          <w:i/>
-        </w:rPr>
-        <w:t>Once player has opened door with the key</w:t>
-      </w:r>
-    </w:p>
-    <w:p>
-      <w:r>
-        <w:t>-</w:t>
-      </w:r>
-      <w:r>
-        <w:t xml:space="preserve">Okay so now all the levels won’t be that easy, otherwise my experiments wouldn’t really be useful. In each room you should take some time to find clues so as an example, try to find the key in the room. To open the furniture, you don’t need to grab them. You just need to slide you hand in the handle and pull it </w:t>
-      </w:r>
-      <w:r>
-        <w:rPr>
-          <w:i/>
-        </w:rPr>
-        <w:t>(each time the player opens the wrong cabinet, say something)</w:t>
-      </w:r>
-      <w:r>
-        <w:t>.</w:t>
-      </w:r>
-    </w:p>
-    <w:p>
-      <w:r>
-        <w:rPr>
-          <w:i/>
-        </w:rPr>
-        <w:t>Player finds the key</w:t>
-      </w:r>
-    </w:p>
-    <w:p>
-      <w:r>
-        <w:t>-There we go you found it. Even a baby would’ve made it faster.</w:t>
-      </w:r>
-    </w:p>
-    <w:p>
-      <w:r>
-        <w:rPr>
-          <w:i/>
-        </w:rPr>
-        <w:t>Opens door to next room</w:t>
-      </w:r>
-    </w:p>
-    <w:p>
-      <w:pPr>
-        <w:rPr>
-          <w:i/>
-        </w:rPr>
-      </w:pPr>
-      <w:r>
-        <w:t>-You will sometimes avec codes to enter. Look around to find this one and get the key</w:t>
-      </w:r>
-      <w:r>
-        <w:t xml:space="preserve"> </w:t>
-      </w:r>
-      <w:r>
-        <w:rPr>
-          <w:i/>
-        </w:rPr>
-        <w:t>(if player takes too much time say to look at the ceiling).</w:t>
+        <w:rPr>
+          <w:i/>
+        </w:rPr>
+        <w:t>).</w:t>
       </w:r>
     </w:p>
     <w:p>

</xml_diff>

<commit_message>
Modifiy voice off for tutorial
</commit_message>
<xml_diff>
--- a/Tutorial Voice off.docx
+++ b/Tutorial Voice off.docx
@@ -1,6 +1,6 @@
 
 <file path=word/document.xml><?xml version="1.0" encoding="utf-8"?>
-<w:document xmlns:wpc="http://schemas.microsoft.com/office/word/2010/wordprocessingCanvas" xmlns:cx="http://schemas.microsoft.com/office/drawing/2014/chartex" xmlns:cx1="http://schemas.microsoft.com/office/drawing/2015/9/8/chartex" xmlns:cx2="http://schemas.microsoft.com/office/drawing/2015/10/21/chartex" xmlns:cx3="http://schemas.microsoft.com/office/drawing/2016/5/9/chartex" xmlns:cx4="http://schemas.microsoft.com/office/drawing/2016/5/10/chartex" xmlns:cx5="http://schemas.microsoft.com/office/drawing/2016/5/11/chartex" xmlns:cx6="http://schemas.microsoft.com/office/drawing/2016/5/12/chartex" xmlns:cx7="http://schemas.microsoft.com/office/drawing/2016/5/13/chartex" xmlns:cx8="http://schemas.microsoft.com/office/drawing/2016/5/14/chartex" xmlns:mc="http://schemas.openxmlformats.org/markup-compatibility/2006" xmlns:aink="http://schemas.microsoft.com/office/drawing/2016/ink" xmlns:am3d="http://schemas.microsoft.com/office/drawing/2017/model3d" xmlns:o="urn:schemas-microsoft-com:office:office" xmlns:r="http://schemas.openxmlformats.org/officeDocument/2006/relationships" xmlns:m="http://schemas.openxmlformats.org/officeDocument/2006/math" xmlns:v="urn:schemas-microsoft-com:vml" xmlns:wp14="http://schemas.microsoft.com/office/word/2010/wordprocessingDrawing" xmlns:wp="http://schemas.openxmlformats.org/drawingml/2006/wordprocessingDrawing" xmlns:w10="urn:schemas-microsoft-com:office:word" xmlns:w="http://schemas.openxmlformats.org/wordprocessingml/2006/main" xmlns:w14="http://schemas.microsoft.com/office/word/2010/wordml" xmlns:w15="http://schemas.microsoft.com/office/word/2012/wordml" xmlns:w16cid="http://schemas.microsoft.com/office/word/2016/wordml/cid" xmlns:w16se="http://schemas.microsoft.com/office/word/2015/wordml/symex" xmlns:wpg="http://schemas.microsoft.com/office/word/2010/wordprocessingGroup" xmlns:wpi="http://schemas.microsoft.com/office/word/2010/wordprocessingInk" xmlns:wne="http://schemas.microsoft.com/office/word/2006/wordml" xmlns:wps="http://schemas.microsoft.com/office/word/2010/wordprocessingShape" mc:Ignorable="w14 w15 w16se w16cid wp14">
+<w:document xmlns:wpc="http://schemas.microsoft.com/office/word/2010/wordprocessingCanvas" xmlns:cx="http://schemas.microsoft.com/office/drawing/2014/chartex" xmlns:cx1="http://schemas.microsoft.com/office/drawing/2015/9/8/chartex" xmlns:cx2="http://schemas.microsoft.com/office/drawing/2015/10/21/chartex" xmlns:cx3="http://schemas.microsoft.com/office/drawing/2016/5/9/chartex" xmlns:cx4="http://schemas.microsoft.com/office/drawing/2016/5/10/chartex" xmlns:cx5="http://schemas.microsoft.com/office/drawing/2016/5/11/chartex" xmlns:cx6="http://schemas.microsoft.com/office/drawing/2016/5/12/chartex" xmlns:cx7="http://schemas.microsoft.com/office/drawing/2016/5/13/chartex" xmlns:cx8="http://schemas.microsoft.com/office/drawing/2016/5/14/chartex" xmlns:mc="http://schemas.openxmlformats.org/markup-compatibility/2006" xmlns:aink="http://schemas.microsoft.com/office/drawing/2016/ink" xmlns:am3d="http://schemas.microsoft.com/office/drawing/2017/model3d" xmlns:o="urn:schemas-microsoft-com:office:office" xmlns:r="http://schemas.openxmlformats.org/officeDocument/2006/relationships" xmlns:m="http://schemas.openxmlformats.org/officeDocument/2006/math" xmlns:v="urn:schemas-microsoft-com:vml" xmlns:wp14="http://schemas.microsoft.com/office/word/2010/wordprocessingDrawing" xmlns:wp="http://schemas.openxmlformats.org/drawingml/2006/wordprocessingDrawing" xmlns:w10="urn:schemas-microsoft-com:office:word" xmlns:w="http://schemas.openxmlformats.org/wordprocessingml/2006/main" xmlns:w14="http://schemas.microsoft.com/office/word/2010/wordml" xmlns:w15="http://schemas.microsoft.com/office/word/2012/wordml" xmlns:w16cex="http://schemas.microsoft.com/office/word/2018/wordml/cex" xmlns:w16cid="http://schemas.microsoft.com/office/word/2016/wordml/cid" xmlns:w16="http://schemas.microsoft.com/office/word/2018/wordml" xmlns:w16sdtdh="http://schemas.microsoft.com/office/word/2020/wordml/sdtdatahash" xmlns:w16se="http://schemas.microsoft.com/office/word/2015/wordml/symex" xmlns:wpg="http://schemas.microsoft.com/office/word/2010/wordprocessingGroup" xmlns:wpi="http://schemas.microsoft.com/office/word/2010/wordprocessingInk" xmlns:wne="http://schemas.microsoft.com/office/word/2006/wordml" xmlns:wps="http://schemas.microsoft.com/office/word/2010/wordprocessingShape" mc:Ignorable="w14 w15 w16se w16cid w16 w16cex w16sdtdh wp14">
   <w:body>
     <w:p>
       <w:pPr>
@@ -83,7 +83,10 @@
     </w:p>
     <w:p>
       <w:r>
-        <w:t>-Take a look around you, you should see a zone on the ground. Go walk to it</w:t>
+        <w:t xml:space="preserve">-Take a look around you, </w:t>
+      </w:r>
+      <w:r>
+        <w:t>go take that door</w:t>
       </w:r>
     </w:p>
     <w:p>
@@ -96,7 +99,24 @@
     </w:p>
     <w:p>
       <w:r>
-        <w:t xml:space="preserve">-Good doggie, see it wasn’t that hard. Just go in the next room I’ll explain to you how to </w:t>
+        <w:t>-</w:t>
+      </w:r>
+      <w:r>
+        <w:t xml:space="preserve"> </w:t>
+      </w:r>
+      <w:r>
+        <w:t xml:space="preserve">Good </w:t>
+      </w:r>
+      <w:proofErr w:type="spellStart"/>
+      <w:r>
+        <w:t>boooy</w:t>
+      </w:r>
+      <w:proofErr w:type="spellEnd"/>
+      <w:r>
+        <w:t xml:space="preserve">, see it wasn’t that hard. </w:t>
+      </w:r>
+      <w:r>
+        <w:t xml:space="preserve">Just go in the next room I’ll explain to you how to </w:t>
       </w:r>
       <w:r>
         <w:t>get to</w:t>
@@ -105,16 +125,47 @@
         <w:t xml:space="preserve"> the end of my experiments.</w:t>
       </w:r>
       <w:r>
-        <w:t xml:space="preserve"> You’ll have various puzzles to solves in X main rooms. To finish a room and get to the next one, you will need to find the right key to unlock the door. The doors from one level to the other all have the same appearance and it holds for the key to open it as well. You can see on your right this is the key to unlock the door to get to the next level. Just take it and insert in into the door lock. </w:t>
-      </w:r>
-      <w:r>
-        <w:t>Oh,</w:t>
-      </w:r>
-      <w:r>
-        <w:t xml:space="preserve"> and by the way if you don’t believe me, you can still </w:t>
-      </w:r>
-      <w:r>
-        <w:t xml:space="preserve">try to open the door without the key but spoiler alert, it won’t work… </w:t>
+        <w:t xml:space="preserve"> You’ll have various puzzles to solve in </w:t>
+      </w:r>
+      <w:r>
+        <w:t>3</w:t>
+      </w:r>
+      <w:r>
+        <w:t xml:space="preserve"> main rooms. To finish a room and get to the next one, you will need to find the right key to unlock the door</w:t>
+      </w:r>
+      <w:r>
+        <w:t xml:space="preserve">. </w:t>
+      </w:r>
+      <w:r>
+        <w:t xml:space="preserve"> You can see on your right this is the key to unlock the door to get to the next level. Just take it and insert in into the door </w:t>
+      </w:r>
+      <w:proofErr w:type="spellStart"/>
+      <w:r>
+        <w:t>lock</w:t>
+      </w:r>
+      <w:r>
+        <w:rPr>
+          <w:i/>
+        </w:rPr>
+        <w:t>Once</w:t>
+      </w:r>
+      <w:proofErr w:type="spellEnd"/>
+      <w:r>
+        <w:rPr>
+          <w:i/>
+        </w:rPr>
+        <w:t xml:space="preserve"> player has opened door with the key</w:t>
+      </w:r>
+    </w:p>
+    <w:p>
+      <w:r>
+        <w:t>-</w:t>
+      </w:r>
+      <w:r>
+        <w:t xml:space="preserve">Okay so now all the levels won’t be that easy, otherwise my experiments wouldn’t really be useful. In each room you should take some time to find clues so as an example, try to find the key in the room. </w:t>
+      </w:r>
+      <w:r>
+        <w:t xml:space="preserve">. Oh, and by the way if you don’t believe me, you can still try to open the door without the key but spoiler alert, it won’t work… </w:t>
       </w:r>
       <w:r>
         <w:rPr>
@@ -128,20 +179,6 @@
         <w:rPr>
           <w:i/>
         </w:rPr>
-        <w:t>Once player has opened door with the key</w:t>
-      </w:r>
-    </w:p>
-    <w:p>
-      <w:r>
-        <w:t>-</w:t>
-      </w:r>
-      <w:r>
-        <w:t xml:space="preserve">Okay so now all the levels won’t be that easy, otherwise my experiments wouldn’t really be useful. In each room you should take some time to find clues so as an example, try to find the key in the room. To open the furniture, you don’t need to grab them. You just need to slide you hand in the handle and pull it </w:t>
-      </w:r>
-      <w:r>
-        <w:rPr>
-          <w:i/>
-        </w:rPr>
         <w:t>(each time the player opens the wrong cabinet, say something)</w:t>
       </w:r>
       <w:r>
@@ -158,7 +195,13 @@
     </w:p>
     <w:p>
       <w:r>
-        <w:t>-There we go you found it. Even a baby would’ve made it faster.</w:t>
+        <w:t xml:space="preserve">-There we go you found it. Even a baby would’ve </w:t>
+      </w:r>
+      <w:r>
+        <w:t>done</w:t>
+      </w:r>
+      <w:r>
+        <w:t xml:space="preserve"> it faster.</w:t>
       </w:r>
     </w:p>
     <w:p>
@@ -176,7 +219,13 @@
         </w:rPr>
       </w:pPr>
       <w:r>
-        <w:t>-You will sometimes avec codes to enter. Look around to find this one and get the key</w:t>
+        <w:t xml:space="preserve">-You will sometimes </w:t>
+      </w:r>
+      <w:r>
+        <w:t>have</w:t>
+      </w:r>
+      <w:r>
+        <w:t xml:space="preserve"> codes to enter. Look around to find this one and get the key</w:t>
       </w:r>
       <w:r>
         <w:t xml:space="preserve"> </w:t>
@@ -193,8 +242,6 @@
         </w:rPr>
         <w:t>e door</w:t>
       </w:r>
-      <w:bookmarkStart w:id="0" w:name="_GoBack"/>
-      <w:bookmarkEnd w:id="0"/>
       <w:r>
         <w:rPr>
           <w:i/>
@@ -223,7 +270,10 @@
         <w:t>let’s</w:t>
       </w:r>
       <w:r>
-        <w:t xml:space="preserve"> start with the first level</w:t>
+        <w:t xml:space="preserve"> start with the first </w:t>
+      </w:r>
+      <w:r>
+        <w:t>room…</w:t>
       </w:r>
     </w:p>
     <w:p/>
@@ -238,7 +288,7 @@
 </file>
 
 <file path=word/styles.xml><?xml version="1.0" encoding="utf-8"?>
-<w:styles xmlns:mc="http://schemas.openxmlformats.org/markup-compatibility/2006" xmlns:r="http://schemas.openxmlformats.org/officeDocument/2006/relationships" xmlns:w="http://schemas.openxmlformats.org/wordprocessingml/2006/main" xmlns:w14="http://schemas.microsoft.com/office/word/2010/wordml" xmlns:w15="http://schemas.microsoft.com/office/word/2012/wordml" xmlns:w16cid="http://schemas.microsoft.com/office/word/2016/wordml/cid" xmlns:w16se="http://schemas.microsoft.com/office/word/2015/wordml/symex" mc:Ignorable="w14 w15 w16se w16cid">
+<w:styles xmlns:mc="http://schemas.openxmlformats.org/markup-compatibility/2006" xmlns:r="http://schemas.openxmlformats.org/officeDocument/2006/relationships" xmlns:w="http://schemas.openxmlformats.org/wordprocessingml/2006/main" xmlns:w14="http://schemas.microsoft.com/office/word/2010/wordml" xmlns:w15="http://schemas.microsoft.com/office/word/2012/wordml" xmlns:w16cex="http://schemas.microsoft.com/office/word/2018/wordml/cex" xmlns:w16cid="http://schemas.microsoft.com/office/word/2016/wordml/cid" xmlns:w16="http://schemas.microsoft.com/office/word/2018/wordml" xmlns:w16sdtdh="http://schemas.microsoft.com/office/word/2020/wordml/sdtdatahash" xmlns:w16se="http://schemas.microsoft.com/office/word/2015/wordml/symex" mc:Ignorable="w14 w15 w16se w16cid w16 w16cex w16sdtdh">
   <w:docDefaults>
     <w:rPrDefault>
       <w:rPr>
@@ -254,7 +304,7 @@
       </w:pPr>
     </w:pPrDefault>
   </w:docDefaults>
-  <w:latentStyles w:defLockedState="0" w:defUIPriority="99" w:defSemiHidden="0" w:defUnhideWhenUsed="0" w:defQFormat="0" w:count="375">
+  <w:latentStyles w:defLockedState="0" w:defUIPriority="99" w:defSemiHidden="0" w:defUnhideWhenUsed="0" w:defQFormat="0" w:count="376">
     <w:lsdException w:name="Normal" w:uiPriority="0" w:qFormat="1"/>
     <w:lsdException w:name="heading 1" w:uiPriority="9" w:qFormat="1"/>
     <w:lsdException w:name="heading 2" w:semiHidden="1" w:uiPriority="9" w:unhideWhenUsed="1" w:qFormat="1"/>
@@ -360,7 +410,6 @@
     <w:lsdException w:name="HTML Sample" w:semiHidden="1" w:unhideWhenUsed="1"/>
     <w:lsdException w:name="HTML Typewriter" w:semiHidden="1" w:unhideWhenUsed="1"/>
     <w:lsdException w:name="HTML Variable" w:semiHidden="1" w:unhideWhenUsed="1"/>
-    <w:lsdException w:name="Normal Table" w:semiHidden="1" w:unhideWhenUsed="1"/>
     <w:lsdException w:name="annotation subject" w:semiHidden="1" w:unhideWhenUsed="1"/>
     <w:lsdException w:name="No List" w:semiHidden="1" w:unhideWhenUsed="1"/>
     <w:lsdException w:name="Outline List 1" w:semiHidden="1" w:unhideWhenUsed="1"/>
@@ -407,10 +456,8 @@
     <w:lsdException w:name="Table Subtle 2" w:semiHidden="1" w:unhideWhenUsed="1"/>
     <w:lsdException w:name="Table Web 1" w:semiHidden="1" w:unhideWhenUsed="1"/>
     <w:lsdException w:name="Table Web 2" w:semiHidden="1" w:unhideWhenUsed="1"/>
-    <w:lsdException w:name="Table Web 3" w:semiHidden="1" w:unhideWhenUsed="1"/>
     <w:lsdException w:name="Balloon Text" w:semiHidden="1" w:unhideWhenUsed="1"/>
     <w:lsdException w:name="Table Grid" w:uiPriority="39"/>
-    <w:lsdException w:name="Table Theme" w:semiHidden="1" w:unhideWhenUsed="1"/>
     <w:lsdException w:name="Placeholder Text" w:semiHidden="1"/>
     <w:lsdException w:name="No Spacing" w:uiPriority="1" w:qFormat="1"/>
     <w:lsdException w:name="Light Shading" w:uiPriority="60"/>
@@ -630,18 +677,19 @@
     <w:lsdException w:name="Smart Hyperlink" w:semiHidden="1" w:unhideWhenUsed="1"/>
     <w:lsdException w:name="Hashtag" w:semiHidden="1" w:unhideWhenUsed="1"/>
     <w:lsdException w:name="Unresolved Mention" w:semiHidden="1" w:unhideWhenUsed="1"/>
+    <w:lsdException w:name="Smart Link" w:semiHidden="1" w:unhideWhenUsed="1"/>
   </w:latentStyles>
   <w:style w:type="paragraph" w:default="1" w:styleId="Normal">
     <w:name w:val="Normal"/>
     <w:qFormat/>
   </w:style>
-  <w:style w:type="character" w:default="1" w:styleId="DefaultParagraphFont">
+  <w:style w:type="character" w:default="1" w:styleId="Policepardfaut">
     <w:name w:val="Default Paragraph Font"/>
     <w:uiPriority w:val="1"/>
     <w:semiHidden/>
     <w:unhideWhenUsed/>
   </w:style>
-  <w:style w:type="table" w:default="1" w:styleId="TableNormal">
+  <w:style w:type="table" w:default="1" w:styleId="TableauNormal">
     <w:name w:val="Normal Table"/>
     <w:uiPriority w:val="99"/>
     <w:semiHidden/>
@@ -656,7 +704,7 @@
       </w:tblCellMar>
     </w:tblPr>
   </w:style>
-  <w:style w:type="numbering" w:default="1" w:styleId="NoList">
+  <w:style w:type="numbering" w:default="1" w:styleId="Aucuneliste">
     <w:name w:val="No List"/>
     <w:uiPriority w:val="99"/>
     <w:semiHidden/>

</xml_diff>